<commit_message>
Aula Projetos - 02.10
</commit_message>
<xml_diff>
--- a/Projeto TechFit/Documentação_arquivos_/TechFit - Documentação.docx
+++ b/Projeto TechFit/Documentação_arquivos_/TechFit - Documentação.docx
@@ -230,10 +230,35 @@
     </w:p>
     <w:p>
       <w:pPr>
-        <w:rPr>
-          <w:vertAlign w:val="baseline"/>
-        </w:rPr>
-      </w:pPr>
+        <w:rPr/>
+      </w:pPr>
+      <w:r>
+        <w:rPr>
+          <w:rtl w:val="0"/>
+        </w:rPr>
+      </w:r>
+    </w:p>
+    <w:p>
+      <w:pPr>
+        <w:pStyle w:val="Heading1"/>
+        <w:ind w:left="0" w:firstLine="0"/>
+        <w:rPr>
+          <w:rFonts w:ascii="Times New Roman" w:cs="Times New Roman" w:eastAsia="Times New Roman" w:hAnsi="Times New Roman"/>
+          <w:i w:val="1"/>
+          <w:color w:val="000000"/>
+        </w:rPr>
+      </w:pPr>
+      <w:bookmarkStart w:colFirst="0" w:colLast="0" w:name="_lh7xoahsh5pb" w:id="0"/>
+      <w:bookmarkEnd w:id="0"/>
+      <w:r>
+        <w:rPr>
+          <w:rFonts w:ascii="Times New Roman" w:cs="Times New Roman" w:eastAsia="Times New Roman" w:hAnsi="Times New Roman"/>
+          <w:i w:val="1"/>
+          <w:color w:val="000000"/>
+          <w:rtl w:val="0"/>
+        </w:rPr>
+        <w:t xml:space="preserve">Sumário</w:t>
+      </w:r>
       <w:r>
         <w:rPr>
           <w:rtl w:val="0"/>
@@ -242,7 +267,7 @@
     </w:p>
     <w:sdt>
       <w:sdtPr>
-        <w:id w:val="-2136290529"/>
+        <w:id w:val="-288290893"/>
         <w:docPartObj>
           <w:docPartGallery w:val="Table of Contents"/>
           <w:docPartUnique w:val="1"/>
@@ -1162,8 +1187,8 @@
           <w:szCs w:val="44"/>
         </w:rPr>
       </w:pPr>
-      <w:bookmarkStart w:colFirst="0" w:colLast="0" w:name="_x9ummfvg9svf" w:id="0"/>
-      <w:bookmarkEnd w:id="0"/>
+      <w:bookmarkStart w:colFirst="0" w:colLast="0" w:name="_x9ummfvg9svf" w:id="1"/>
+      <w:bookmarkEnd w:id="1"/>
       <w:r>
         <w:rPr>
           <w:rFonts w:ascii="Times New Roman" w:cs="Times New Roman" w:eastAsia="Times New Roman" w:hAnsi="Times New Roman"/>
@@ -1185,8 +1210,8 @@
           <w:rFonts w:ascii="Times New Roman" w:cs="Times New Roman" w:eastAsia="Times New Roman" w:hAnsi="Times New Roman"/>
         </w:rPr>
       </w:pPr>
-      <w:bookmarkStart w:colFirst="0" w:colLast="0" w:name="_d14f23p28n3j" w:id="1"/>
-      <w:bookmarkEnd w:id="1"/>
+      <w:bookmarkStart w:colFirst="0" w:colLast="0" w:name="_d14f23p28n3j" w:id="2"/>
+      <w:bookmarkEnd w:id="2"/>
       <w:r>
         <w:rPr>
           <w:rFonts w:ascii="Times New Roman" w:cs="Times New Roman" w:eastAsia="Times New Roman" w:hAnsi="Times New Roman"/>
@@ -1219,8 +1244,8 @@
           <w:rFonts w:ascii="Times New Roman" w:cs="Times New Roman" w:eastAsia="Times New Roman" w:hAnsi="Times New Roman"/>
         </w:rPr>
       </w:pPr>
-      <w:bookmarkStart w:colFirst="0" w:colLast="0" w:name="_d14f23p28n3j" w:id="1"/>
-      <w:bookmarkEnd w:id="1"/>
+      <w:bookmarkStart w:colFirst="0" w:colLast="0" w:name="_d14f23p28n3j" w:id="2"/>
+      <w:bookmarkEnd w:id="2"/>
       <w:r>
         <w:rPr>
           <w:rFonts w:ascii="Times New Roman" w:cs="Times New Roman" w:eastAsia="Times New Roman" w:hAnsi="Times New Roman"/>
@@ -1253,8 +1278,8 @@
         <w:jc w:val="left"/>
         <w:rPr/>
       </w:pPr>
-      <w:bookmarkStart w:colFirst="0" w:colLast="0" w:name="_qt1rnbeq2oye" w:id="2"/>
-      <w:bookmarkEnd w:id="2"/>
+      <w:bookmarkStart w:colFirst="0" w:colLast="0" w:name="_qt1rnbeq2oye" w:id="3"/>
+      <w:bookmarkEnd w:id="3"/>
       <w:r>
         <w:rPr>
           <w:rFonts w:ascii="Times New Roman" w:cs="Times New Roman" w:eastAsia="Times New Roman" w:hAnsi="Times New Roman"/>
@@ -1274,8 +1299,8 @@
           <w:rFonts w:ascii="Times New Roman" w:cs="Times New Roman" w:eastAsia="Times New Roman" w:hAnsi="Times New Roman"/>
         </w:rPr>
       </w:pPr>
-      <w:bookmarkStart w:colFirst="0" w:colLast="0" w:name="_mknfucb4eh8r" w:id="3"/>
-      <w:bookmarkEnd w:id="3"/>
+      <w:bookmarkStart w:colFirst="0" w:colLast="0" w:name="_mknfucb4eh8r" w:id="4"/>
+      <w:bookmarkEnd w:id="4"/>
       <w:r>
         <w:rPr>
           <w:rFonts w:ascii="Times New Roman" w:cs="Times New Roman" w:eastAsia="Times New Roman" w:hAnsi="Times New Roman"/>
@@ -1308,8 +1333,8 @@
           <w:rFonts w:ascii="Times New Roman" w:cs="Times New Roman" w:eastAsia="Times New Roman" w:hAnsi="Times New Roman"/>
         </w:rPr>
       </w:pPr>
-      <w:bookmarkStart w:colFirst="0" w:colLast="0" w:name="_531ztpfi5oqw" w:id="4"/>
-      <w:bookmarkEnd w:id="4"/>
+      <w:bookmarkStart w:colFirst="0" w:colLast="0" w:name="_531ztpfi5oqw" w:id="5"/>
+      <w:bookmarkEnd w:id="5"/>
       <w:r>
         <w:rPr>
           <w:rtl w:val="0"/>
@@ -1330,8 +1355,8 @@
           <w:szCs w:val="44"/>
         </w:rPr>
       </w:pPr>
-      <w:bookmarkStart w:colFirst="0" w:colLast="0" w:name="_mmggjcwvy85a" w:id="5"/>
-      <w:bookmarkEnd w:id="5"/>
+      <w:bookmarkStart w:colFirst="0" w:colLast="0" w:name="_mmggjcwvy85a" w:id="6"/>
+      <w:bookmarkEnd w:id="6"/>
       <w:r>
         <w:rPr>
           <w:rFonts w:ascii="Times New Roman" w:cs="Times New Roman" w:eastAsia="Times New Roman" w:hAnsi="Times New Roman"/>
@@ -1520,8 +1545,8 @@
           <w:szCs w:val="38"/>
         </w:rPr>
       </w:pPr>
-      <w:bookmarkStart w:colFirst="0" w:colLast="0" w:name="_9kbryzyi89tb" w:id="6"/>
-      <w:bookmarkEnd w:id="6"/>
+      <w:bookmarkStart w:colFirst="0" w:colLast="0" w:name="_9kbryzyi89tb" w:id="7"/>
+      <w:bookmarkEnd w:id="7"/>
       <w:r>
         <w:rPr>
           <w:rFonts w:ascii="Times New Roman" w:cs="Times New Roman" w:eastAsia="Times New Roman" w:hAnsi="Times New Roman"/>
@@ -1580,8 +1605,8 @@
           <w:color w:val="000000"/>
         </w:rPr>
       </w:pPr>
-      <w:bookmarkStart w:colFirst="0" w:colLast="0" w:name="_iketurax8zp9" w:id="7"/>
-      <w:bookmarkEnd w:id="7"/>
+      <w:bookmarkStart w:colFirst="0" w:colLast="0" w:name="_iketurax8zp9" w:id="8"/>
+      <w:bookmarkEnd w:id="8"/>
       <w:r>
         <w:rPr>
           <w:rFonts w:ascii="Times New Roman" w:cs="Times New Roman" w:eastAsia="Times New Roman" w:hAnsi="Times New Roman"/>
@@ -1865,8 +1890,8 @@
         <w:jc w:val="both"/>
         <w:rPr/>
       </w:pPr>
-      <w:bookmarkStart w:colFirst="0" w:colLast="0" w:name="_bq4oavxgibxw" w:id="8"/>
-      <w:bookmarkEnd w:id="8"/>
+      <w:bookmarkStart w:colFirst="0" w:colLast="0" w:name="_bq4oavxgibxw" w:id="9"/>
+      <w:bookmarkEnd w:id="9"/>
       <w:r>
         <w:rPr>
           <w:rFonts w:ascii="Times New Roman" w:cs="Times New Roman" w:eastAsia="Times New Roman" w:hAnsi="Times New Roman"/>
@@ -2058,8 +2083,8 @@
           <w:szCs w:val="38"/>
         </w:rPr>
       </w:pPr>
-      <w:bookmarkStart w:colFirst="0" w:colLast="0" w:name="_igt8mrfnfydy" w:id="9"/>
-      <w:bookmarkEnd w:id="9"/>
+      <w:bookmarkStart w:colFirst="0" w:colLast="0" w:name="_igt8mrfnfydy" w:id="10"/>
+      <w:bookmarkEnd w:id="10"/>
       <w:r>
         <w:rPr>
           <w:rFonts w:ascii="Times New Roman" w:cs="Times New Roman" w:eastAsia="Times New Roman" w:hAnsi="Times New Roman"/>
@@ -2083,8 +2108,8 @@
           <w:color w:val="000000"/>
         </w:rPr>
       </w:pPr>
-      <w:bookmarkStart w:colFirst="0" w:colLast="0" w:name="_j22et2r59c3m" w:id="10"/>
-      <w:bookmarkEnd w:id="10"/>
+      <w:bookmarkStart w:colFirst="0" w:colLast="0" w:name="_j22et2r59c3m" w:id="11"/>
+      <w:bookmarkEnd w:id="11"/>
       <w:r>
         <w:rPr>
           <w:rFonts w:ascii="Times New Roman" w:cs="Times New Roman" w:eastAsia="Times New Roman" w:hAnsi="Times New Roman"/>
@@ -2231,8 +2256,8 @@
           <w:color w:val="000000"/>
         </w:rPr>
       </w:pPr>
-      <w:bookmarkStart w:colFirst="0" w:colLast="0" w:name="_yndjz9xjhkps" w:id="11"/>
-      <w:bookmarkEnd w:id="11"/>
+      <w:bookmarkStart w:colFirst="0" w:colLast="0" w:name="_yndjz9xjhkps" w:id="12"/>
+      <w:bookmarkEnd w:id="12"/>
       <w:r>
         <w:rPr>
           <w:rFonts w:ascii="Times New Roman" w:cs="Times New Roman" w:eastAsia="Times New Roman" w:hAnsi="Times New Roman"/>
@@ -2449,8 +2474,8 @@
           <w:szCs w:val="38"/>
         </w:rPr>
       </w:pPr>
-      <w:bookmarkStart w:colFirst="0" w:colLast="0" w:name="_7steu56lgs1l" w:id="12"/>
-      <w:bookmarkEnd w:id="12"/>
+      <w:bookmarkStart w:colFirst="0" w:colLast="0" w:name="_7steu56lgs1l" w:id="13"/>
+      <w:bookmarkEnd w:id="13"/>
       <w:r>
         <w:rPr>
           <w:rFonts w:ascii="Times New Roman" w:cs="Times New Roman" w:eastAsia="Times New Roman" w:hAnsi="Times New Roman"/>
@@ -2655,8 +2680,8 @@
           <w:szCs w:val="42"/>
         </w:rPr>
       </w:pPr>
-      <w:bookmarkStart w:colFirst="0" w:colLast="0" w:name="_sz1dq2uya8bt" w:id="13"/>
-      <w:bookmarkEnd w:id="13"/>
+      <w:bookmarkStart w:colFirst="0" w:colLast="0" w:name="_sz1dq2uya8bt" w:id="14"/>
+      <w:bookmarkEnd w:id="14"/>
       <w:r>
         <w:rPr>
           <w:rFonts w:ascii="Times New Roman" w:cs="Times New Roman" w:eastAsia="Times New Roman" w:hAnsi="Times New Roman"/>
@@ -2680,8 +2705,8 @@
           <w:color w:val="000000"/>
         </w:rPr>
       </w:pPr>
-      <w:bookmarkStart w:colFirst="0" w:colLast="0" w:name="_kat8oo7mg6bo" w:id="14"/>
-      <w:bookmarkEnd w:id="14"/>
+      <w:bookmarkStart w:colFirst="0" w:colLast="0" w:name="_kat8oo7mg6bo" w:id="15"/>
+      <w:bookmarkEnd w:id="15"/>
       <w:r>
         <w:rPr>
           <w:rFonts w:ascii="Times New Roman" w:cs="Times New Roman" w:eastAsia="Times New Roman" w:hAnsi="Times New Roman"/>
@@ -2719,12 +2744,12 @@
           <wp:inline distB="114300" distT="114300" distL="114300" distR="114300">
             <wp:extent cx="5399730" cy="1473200"/>
             <wp:effectExtent b="0" l="0" r="0" t="0"/>
-            <wp:docPr id="7" name="image4.jpg"/>
+            <wp:docPr id="7" name="image6.jpg"/>
             <a:graphic>
               <a:graphicData uri="http://schemas.openxmlformats.org/drawingml/2006/picture">
                 <pic:pic>
                   <pic:nvPicPr>
-                    <pic:cNvPr id="0" name="image4.jpg"/>
+                    <pic:cNvPr id="0" name="image6.jpg"/>
                     <pic:cNvPicPr preferRelativeResize="0"/>
                   </pic:nvPicPr>
                   <pic:blipFill>
@@ -2765,8 +2790,8 @@
           <w:color w:val="000000"/>
         </w:rPr>
       </w:pPr>
-      <w:bookmarkStart w:colFirst="0" w:colLast="0" w:name="_kod6pvj31jsq" w:id="15"/>
-      <w:bookmarkEnd w:id="15"/>
+      <w:bookmarkStart w:colFirst="0" w:colLast="0" w:name="_kod6pvj31jsq" w:id="16"/>
+      <w:bookmarkEnd w:id="16"/>
       <w:r>
         <w:rPr>
           <w:rFonts w:ascii="Times New Roman" w:cs="Times New Roman" w:eastAsia="Times New Roman" w:hAnsi="Times New Roman"/>
@@ -2812,12 +2837,12 @@
           <wp:inline distB="114300" distT="114300" distL="114300" distR="114300">
             <wp:extent cx="5399730" cy="1358900"/>
             <wp:effectExtent b="0" l="0" r="0" t="0"/>
-            <wp:docPr id="3" name="image5.jpg"/>
+            <wp:docPr id="3" name="image4.jpg"/>
             <a:graphic>
               <a:graphicData uri="http://schemas.openxmlformats.org/drawingml/2006/picture">
                 <pic:pic>
                   <pic:nvPicPr>
-                    <pic:cNvPr id="0" name="image5.jpg"/>
+                    <pic:cNvPr id="0" name="image4.jpg"/>
                     <pic:cNvPicPr preferRelativeResize="0"/>
                   </pic:nvPicPr>
                   <pic:blipFill>
@@ -2891,8 +2916,8 @@
           <w:color w:val="000000"/>
         </w:rPr>
       </w:pPr>
-      <w:bookmarkStart w:colFirst="0" w:colLast="0" w:name="_5mgn9vqt4qgh" w:id="16"/>
-      <w:bookmarkEnd w:id="16"/>
+      <w:bookmarkStart w:colFirst="0" w:colLast="0" w:name="_5mgn9vqt4qgh" w:id="17"/>
+      <w:bookmarkEnd w:id="17"/>
       <w:r>
         <w:rPr>
           <w:rFonts w:ascii="Times New Roman" w:cs="Times New Roman" w:eastAsia="Times New Roman" w:hAnsi="Times New Roman"/>
@@ -2979,8 +3004,8 @@
           <w:color w:val="000000"/>
         </w:rPr>
       </w:pPr>
-      <w:bookmarkStart w:colFirst="0" w:colLast="0" w:name="_h7d7xs2wnocd" w:id="17"/>
-      <w:bookmarkEnd w:id="17"/>
+      <w:bookmarkStart w:colFirst="0" w:colLast="0" w:name="_h7d7xs2wnocd" w:id="18"/>
+      <w:bookmarkEnd w:id="18"/>
       <w:r>
         <w:rPr>
           <w:rFonts w:ascii="Times New Roman" w:cs="Times New Roman" w:eastAsia="Times New Roman" w:hAnsi="Times New Roman"/>
@@ -3021,12 +3046,12 @@
           <wp:inline distB="114300" distT="114300" distL="114300" distR="114300">
             <wp:extent cx="5399730" cy="1422400"/>
             <wp:effectExtent b="0" l="0" r="0" t="0"/>
-            <wp:docPr id="5" name="image6.jpg"/>
+            <wp:docPr id="5" name="image5.jpg"/>
             <a:graphic>
               <a:graphicData uri="http://schemas.openxmlformats.org/drawingml/2006/picture">
                 <pic:pic>
                   <pic:nvPicPr>
-                    <pic:cNvPr id="0" name="image6.jpg"/>
+                    <pic:cNvPr id="0" name="image5.jpg"/>
                     <pic:cNvPicPr preferRelativeResize="0"/>
                   </pic:nvPicPr>
                   <pic:blipFill>
@@ -3144,8 +3169,8 @@
           <w:color w:val="000000"/>
         </w:rPr>
       </w:pPr>
-      <w:bookmarkStart w:colFirst="0" w:colLast="0" w:name="_lecv1due1gl9" w:id="18"/>
-      <w:bookmarkEnd w:id="18"/>
+      <w:bookmarkStart w:colFirst="0" w:colLast="0" w:name="_lecv1due1gl9" w:id="19"/>
+      <w:bookmarkEnd w:id="19"/>
       <w:r>
         <w:rPr>
           <w:rFonts w:ascii="Times New Roman" w:cs="Times New Roman" w:eastAsia="Times New Roman" w:hAnsi="Times New Roman"/>
@@ -3229,8 +3254,8 @@
           <w:color w:val="000000"/>
         </w:rPr>
       </w:pPr>
-      <w:bookmarkStart w:colFirst="0" w:colLast="0" w:name="_54kitq3jlz19" w:id="19"/>
-      <w:bookmarkEnd w:id="19"/>
+      <w:bookmarkStart w:colFirst="0" w:colLast="0" w:name="_54kitq3jlz19" w:id="20"/>
+      <w:bookmarkEnd w:id="20"/>
       <w:r>
         <w:rPr>
           <w:rFonts w:ascii="Times New Roman" w:cs="Times New Roman" w:eastAsia="Times New Roman" w:hAnsi="Times New Roman"/>
@@ -3319,8 +3344,8 @@
           <w:szCs w:val="38"/>
         </w:rPr>
       </w:pPr>
-      <w:bookmarkStart w:colFirst="0" w:colLast="0" w:name="_4p73dmm1yr1l" w:id="20"/>
-      <w:bookmarkEnd w:id="20"/>
+      <w:bookmarkStart w:colFirst="0" w:colLast="0" w:name="_4p73dmm1yr1l" w:id="21"/>
+      <w:bookmarkEnd w:id="21"/>
       <w:r>
         <w:rPr>
           <w:rFonts w:ascii="Times New Roman" w:cs="Times New Roman" w:eastAsia="Times New Roman" w:hAnsi="Times New Roman"/>
@@ -3427,8 +3452,8 @@
           <w:szCs w:val="38"/>
         </w:rPr>
       </w:pPr>
-      <w:bookmarkStart w:colFirst="0" w:colLast="0" w:name="_p1f7bjhcityu" w:id="21"/>
-      <w:bookmarkEnd w:id="21"/>
+      <w:bookmarkStart w:colFirst="0" w:colLast="0" w:name="_p1f7bjhcityu" w:id="22"/>
+      <w:bookmarkEnd w:id="22"/>
       <w:r>
         <w:rPr>
           <w:rFonts w:ascii="Times New Roman" w:cs="Times New Roman" w:eastAsia="Times New Roman" w:hAnsi="Times New Roman"/>
@@ -4222,17 +4247,8 @@
         <w:vertAlign w:val="baseline"/>
       </w:rPr>
     </w:pPr>
-    <w:bookmarkStart w:colFirst="0" w:colLast="0" w:name="_xbpl64qv4rrq" w:id="22"/>
-    <w:bookmarkEnd w:id="22"/>
-    <w:r>
-      <w:rPr>
-        <w:rFonts w:ascii="Times New Roman" w:cs="Times New Roman" w:eastAsia="Times New Roman" w:hAnsi="Times New Roman"/>
-        <w:i w:val="1"/>
-        <w:color w:val="000000"/>
-        <w:rtl w:val="0"/>
-      </w:rPr>
-      <w:t xml:space="preserve">Sumário</w:t>
-    </w:r>
+    <w:bookmarkStart w:colFirst="0" w:colLast="0" w:name="_xbpl64qv4rrq" w:id="23"/>
+    <w:bookmarkEnd w:id="23"/>
     <w:r>
       <w:rPr>
         <w:rtl w:val="0"/>

</xml_diff>